<commit_message>
Add support for Mozilla cipher JSON mapping and strength evaluations
</commit_message>
<xml_diff>
--- a/icon/icon.docx
+++ b/icon/icon.docx
@@ -8,466 +8,53 @@
           <w:noProof/>
         </w:rPr>
         <mc:AlternateContent>
-          <mc:Choice Requires="wpg">
-            <w:drawing>
-              <wp:anchor distT="0" distB="0" distL="114300" distR="114300" simplePos="0" relativeHeight="251661312" behindDoc="0" locked="0" layoutInCell="1" allowOverlap="1" wp14:anchorId="29FBD7A9" wp14:editId="3D8D4713">
-                <wp:simplePos x="0" y="0"/>
-                <wp:positionH relativeFrom="column">
-                  <wp:posOffset>0</wp:posOffset>
-                </wp:positionH>
-                <wp:positionV relativeFrom="paragraph">
-                  <wp:posOffset>-342900</wp:posOffset>
-                </wp:positionV>
-                <wp:extent cx="1714500" cy="1828800"/>
-                <wp:effectExtent l="0" t="0" r="0" b="0"/>
-                <wp:wrapThrough wrapText="bothSides">
-                  <wp:wrapPolygon edited="0">
-                    <wp:start x="0" y="0"/>
-                    <wp:lineTo x="0" y="21600"/>
-                    <wp:lineTo x="21600" y="21600"/>
-                    <wp:lineTo x="21600" y="0"/>
-                  </wp:wrapPolygon>
-                </wp:wrapThrough>
-                <wp:docPr id="4" name="Group 4"/>
-                <wp:cNvGraphicFramePr/>
-                <a:graphic xmlns:a="http://schemas.openxmlformats.org/drawingml/2006/main">
-                  <a:graphicData uri="http://schemas.microsoft.com/office/word/2010/wordprocessingGroup">
-                    <wpg:wgp>
-                      <wpg:cNvGrpSpPr/>
-                      <wpg:grpSpPr>
-                        <a:xfrm>
-                          <a:off x="0" y="0"/>
-                          <a:ext cx="1714500" cy="1828800"/>
-                          <a:chOff x="0" y="0"/>
-                          <a:chExt cx="1714500" cy="1828800"/>
-                        </a:xfrm>
-                      </wpg:grpSpPr>
-                      <wps:wsp>
-                        <wps:cNvPr id="1" name="Text Box 1"/>
-                        <wps:cNvSpPr txBox="1"/>
-                        <wps:spPr>
-                          <a:xfrm>
-                            <a:off x="0" y="0"/>
-                            <a:ext cx="1485900" cy="1485900"/>
-                          </a:xfrm>
-                          <a:prstGeom prst="rect">
-                            <a:avLst/>
-                          </a:prstGeom>
-                          <a:solidFill>
-                            <a:schemeClr val="bg1">
-                              <a:alpha val="0"/>
-                            </a:schemeClr>
-                          </a:solidFill>
-                          <a:ln/>
-                          <a:scene3d>
-                            <a:camera prst="orthographicFront">
-                              <a:rot lat="0" lon="0" rev="0"/>
-                            </a:camera>
-                            <a:lightRig rig="threePt" dir="t">
-                              <a:rot lat="0" lon="0" rev="1200000"/>
-                            </a:lightRig>
-                          </a:scene3d>
-                          <a:sp3d>
-                            <a:bevelT w="63500" h="25400" prst="cross"/>
-                          </a:sp3d>
-                          <a:extLst>
-                            <a:ext uri="{C572A759-6A51-4108-AA02-DFA0A04FC94B}">
-                              <ma14:wrappingTextBoxFlag xmlns:ma14="http://schemas.microsoft.com/office/mac/drawingml/2011/main"/>
-                            </a:ext>
-                          </a:extLst>
-                        </wps:spPr>
-                        <wps:style>
-                          <a:lnRef idx="0">
-                            <a:schemeClr val="accent4"/>
-                          </a:lnRef>
-                          <a:fillRef idx="3">
-                            <a:schemeClr val="accent4"/>
-                          </a:fillRef>
-                          <a:effectRef idx="3">
-                            <a:schemeClr val="accent4"/>
-                          </a:effectRef>
-                          <a:fontRef idx="minor">
-                            <a:schemeClr val="lt1"/>
-                          </a:fontRef>
-                        </wps:style>
-                        <wps:txbx>
-                          <w:txbxContent>
-                            <w:p>
-                              <w:pPr>
-                                <w:jc w:val="center"/>
-                                <w:rPr>
-                                  <w:b/>
-                                  <w:caps/>
-                                  <w:color w:val="5F497A" w:themeColor="accent4" w:themeShade="BF"/>
-                                  <w:sz w:val="144"/>
-                                  <w:szCs w:val="144"/>
-                                  <w14:reflection w14:blurRad="12700" w14:stA="50000" w14:stPos="0" w14:endA="0" w14:endPos="50000" w14:dist="5003" w14:dir="5400000" w14:fadeDir="5400000" w14:sx="100000" w14:sy="-100000" w14:kx="0" w14:ky="0" w14:algn="b"/>
-                                  <w14:textOutline w14:w="0" w14:cap="flat" w14:cmpd="sng" w14:algn="ctr">
-                                    <w14:noFill/>
-                                    <w14:prstDash w14:val="solid"/>
-                                    <w14:round/>
-                                  </w14:textOutline>
-                                  <w14:props3d w14:extrusionH="0" w14:contourW="6350" w14:prstMaterial="metal">
-                                    <w14:bevelT w14:w="127000" w14:h="31750" w14:prst="relaxedInset"/>
-                                    <w14:contourClr>
-                                      <w14:schemeClr w14:val="accent1">
-                                        <w14:shade w14:val="75000"/>
-                                      </w14:schemeClr>
-                                    </w14:contourClr>
-                                  </w14:props3d>
-                                </w:rPr>
-                              </w:pPr>
-                              <w:r>
-                                <w:rPr>
-                                  <w:b/>
-                                  <w:caps/>
-                                  <w:color w:val="5F497A" w:themeColor="accent4" w:themeShade="BF"/>
-                                  <w:sz w:val="144"/>
-                                  <w:szCs w:val="144"/>
-                                  <w14:reflection w14:blurRad="12700" w14:stA="50000" w14:stPos="0" w14:endA="0" w14:endPos="50000" w14:dist="5003" w14:dir="5400000" w14:fadeDir="5400000" w14:sx="100000" w14:sy="-100000" w14:kx="0" w14:ky="0" w14:algn="b"/>
-                                  <w14:textOutline w14:w="0" w14:cap="flat" w14:cmpd="sng" w14:algn="ctr">
-                                    <w14:noFill/>
-                                    <w14:prstDash w14:val="solid"/>
-                                    <w14:round/>
-                                  </w14:textOutline>
-                                  <w14:props3d w14:extrusionH="0" w14:contourW="6350" w14:prstMaterial="metal">
-                                    <w14:bevelT w14:w="127000" w14:h="31750" w14:prst="relaxedInset"/>
-                                    <w14:contourClr>
-                                      <w14:schemeClr w14:val="accent1">
-                                        <w14:shade w14:val="75000"/>
-                                      </w14:schemeClr>
-                                    </w14:contourClr>
-                                  </w14:props3d>
-                                </w:rPr>
-                                <w:t>D</w:t>
-                              </w:r>
-                            </w:p>
-                            <w:p>
-                              <w:pPr>
-                                <w:rPr>
-                                  <w:sz w:val="144"/>
-                                  <w:szCs w:val="144"/>
-                                </w:rPr>
-                              </w:pPr>
-                            </w:p>
-                          </w:txbxContent>
-                        </wps:txbx>
-                        <wps:bodyPr rot="0" spcFirstLastPara="0" vertOverflow="overflow" horzOverflow="overflow" vert="horz" wrap="square" lIns="91440" tIns="45720" rIns="91440" bIns="45720" numCol="1" spcCol="0" rtlCol="0" fromWordArt="0" anchor="t" anchorCtr="0" forceAA="0" compatLnSpc="1">
-                          <a:prstTxWarp prst="textNoShape">
-                            <a:avLst/>
-                          </a:prstTxWarp>
-                          <a:noAutofit/>
-                        </wps:bodyPr>
-                      </wps:wsp>
-                      <wps:wsp>
-                        <wps:cNvPr id="2" name="Text Box 2"/>
-                        <wps:cNvSpPr txBox="1"/>
-                        <wps:spPr>
-                          <a:xfrm>
-                            <a:off x="228600" y="342900"/>
-                            <a:ext cx="1485900" cy="1485900"/>
-                          </a:xfrm>
-                          <a:prstGeom prst="rect">
-                            <a:avLst/>
-                          </a:prstGeom>
-                          <a:solidFill>
-                            <a:schemeClr val="bg1">
-                              <a:alpha val="0"/>
-                            </a:schemeClr>
-                          </a:solidFill>
-                          <a:ln/>
-                          <a:scene3d>
-                            <a:camera prst="orthographicFront">
-                              <a:rot lat="0" lon="0" rev="0"/>
-                            </a:camera>
-                            <a:lightRig rig="threePt" dir="t">
-                              <a:rot lat="0" lon="0" rev="1200000"/>
-                            </a:lightRig>
-                          </a:scene3d>
-                          <a:sp3d>
-                            <a:bevelT w="63500" h="25400" prst="cross"/>
-                          </a:sp3d>
-                          <a:extLst>
-                            <a:ext uri="{C572A759-6A51-4108-AA02-DFA0A04FC94B}">
-                              <ma14:wrappingTextBoxFlag xmlns:ma14="http://schemas.microsoft.com/office/mac/drawingml/2011/main"/>
-                            </a:ext>
-                          </a:extLst>
-                        </wps:spPr>
-                        <wps:style>
-                          <a:lnRef idx="0">
-                            <a:schemeClr val="accent4"/>
-                          </a:lnRef>
-                          <a:fillRef idx="3">
-                            <a:schemeClr val="accent4"/>
-                          </a:fillRef>
-                          <a:effectRef idx="3">
-                            <a:schemeClr val="accent4"/>
-                          </a:effectRef>
-                          <a:fontRef idx="minor">
-                            <a:schemeClr val="lt1"/>
-                          </a:fontRef>
-                        </wps:style>
-                        <wps:txbx>
-                          <w:txbxContent>
-                            <w:p>
-                              <w:pPr>
-                                <w:jc w:val="center"/>
-                                <w:rPr>
-                                  <w:b/>
-                                  <w:caps/>
-                                  <w:color w:val="5F497A" w:themeColor="accent4" w:themeShade="BF"/>
-                                  <w:sz w:val="144"/>
-                                  <w:szCs w:val="144"/>
-                                  <w14:reflection w14:blurRad="12700" w14:stA="50000" w14:stPos="0" w14:endA="0" w14:endPos="50000" w14:dist="5003" w14:dir="5400000" w14:fadeDir="5400000" w14:sx="100000" w14:sy="-100000" w14:kx="0" w14:ky="0" w14:algn="b"/>
-                                  <w14:textOutline w14:w="0" w14:cap="flat" w14:cmpd="sng" w14:algn="ctr">
-                                    <w14:noFill/>
-                                    <w14:prstDash w14:val="solid"/>
-                                    <w14:round/>
-                                  </w14:textOutline>
-                                  <w14:props3d w14:extrusionH="0" w14:contourW="6350" w14:prstMaterial="metal">
-                                    <w14:bevelT w14:w="127000" w14:h="31750" w14:prst="relaxedInset"/>
-                                    <w14:contourClr>
-                                      <w14:schemeClr w14:val="accent1">
-                                        <w14:shade w14:val="75000"/>
-                                      </w14:schemeClr>
-                                    </w14:contourClr>
-                                  </w14:props3d>
-                                </w:rPr>
-                              </w:pPr>
-                              <w:r>
-                                <w:rPr>
-                                  <w:b/>
-                                  <w:caps/>
-                                  <w:color w:val="5F497A" w:themeColor="accent4" w:themeShade="BF"/>
-                                  <w:sz w:val="144"/>
-                                  <w:szCs w:val="144"/>
-                                  <w14:reflection w14:blurRad="12700" w14:stA="50000" w14:stPos="0" w14:endA="0" w14:endPos="50000" w14:dist="5003" w14:dir="5400000" w14:fadeDir="5400000" w14:sx="100000" w14:sy="-100000" w14:kx="0" w14:ky="0" w14:algn="b"/>
-                                  <w14:textOutline w14:w="0" w14:cap="flat" w14:cmpd="sng" w14:algn="ctr">
-                                    <w14:noFill/>
-                                    <w14:prstDash w14:val="solid"/>
-                                    <w14:round/>
-                                  </w14:textOutline>
-                                  <w14:props3d w14:extrusionH="0" w14:contourW="6350" w14:prstMaterial="metal">
-                                    <w14:bevelT w14:w="127000" w14:h="31750" w14:prst="relaxedInset"/>
-                                    <w14:contourClr>
-                                      <w14:schemeClr w14:val="accent1">
-                                        <w14:shade w14:val="75000"/>
-                                      </w14:schemeClr>
-                                    </w14:contourClr>
-                                  </w14:props3d>
-                                </w:rPr>
-                                <w:t>v</w:t>
-                              </w:r>
-                            </w:p>
-                            <w:p>
-                              <w:pPr>
-                                <w:rPr>
-                                  <w:sz w:val="144"/>
-                                  <w:szCs w:val="144"/>
-                                </w:rPr>
-                              </w:pPr>
-                            </w:p>
-                          </w:txbxContent>
-                        </wps:txbx>
-                        <wps:bodyPr rot="0" spcFirstLastPara="0" vertOverflow="overflow" horzOverflow="overflow" vert="horz" wrap="square" lIns="91440" tIns="45720" rIns="91440" bIns="45720" numCol="1" spcCol="0" rtlCol="0" fromWordArt="0" anchor="t" anchorCtr="0" forceAA="0" compatLnSpc="1">
-                          <a:prstTxWarp prst="textNoShape">
-                            <a:avLst/>
-                          </a:prstTxWarp>
-                          <a:noAutofit/>
-                        </wps:bodyPr>
-                      </wps:wsp>
-                    </wpg:wgp>
-                  </a:graphicData>
-                </a:graphic>
-              </wp:anchor>
-            </w:drawing>
-          </mc:Choice>
-          <mc:Fallback>
-            <w:pict>
-              <v:group id="Group 4" o:spid="_x0000_s1026" style="position:absolute;margin-left:0;margin-top:-26.95pt;width:135pt;height:2in;z-index:251661312" coordsize="1714500,1828800" o:gfxdata="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">
-                <v:shapetype id="_x0000_t202" coordsize="21600,21600" o:spt="202" path="m0,0l0,21600,21600,21600,21600,0xe">
-                  <v:stroke joinstyle="miter"/>
-                  <v:path gradientshapeok="t" o:connecttype="rect"/>
-                </v:shapetype>
-                <v:shape id="Text Box 1" o:spid="_x0000_s1027" type="#_x0000_t202" style="position:absolute;width:1485900;height:1485900;visibility:visible;mso-wrap-style:square;v-text-anchor:top" o:gfxdata="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" fillcolor="white [3212]" stroked="f">
-                  <v:fill opacity="0"/>
-                  <v:shadow on="t" opacity="22937f" mv:blur="40000f" origin=",.5" offset="0,23000emu"/>
-                  <v:textbox>
-                    <w:txbxContent>
-                      <w:p>
-                        <w:pPr>
-                          <w:jc w:val="center"/>
-                          <w:rPr>
-                            <w:b/>
-                            <w:caps/>
-                            <w:color w:val="5F497A" w:themeColor="accent4" w:themeShade="BF"/>
-                            <w:sz w:val="144"/>
-                            <w:szCs w:val="144"/>
-                            <w14:reflection w14:blurRad="12700" w14:stA="50000" w14:stPos="0" w14:endA="0" w14:endPos="50000" w14:dist="5003" w14:dir="5400000" w14:fadeDir="5400000" w14:sx="100000" w14:sy="-100000" w14:kx="0" w14:ky="0" w14:algn="b"/>
-                            <w14:textOutline w14:w="0" w14:cap="flat" w14:cmpd="sng" w14:algn="ctr">
-                              <w14:noFill/>
-                              <w14:prstDash w14:val="solid"/>
-                              <w14:round/>
-                            </w14:textOutline>
-                            <w14:props3d w14:extrusionH="0" w14:contourW="6350" w14:prstMaterial="metal">
-                              <w14:bevelT w14:w="127000" w14:h="31750" w14:prst="relaxedInset"/>
-                              <w14:contourClr>
-                                <w14:schemeClr w14:val="accent1">
-                                  <w14:shade w14:val="75000"/>
-                                </w14:schemeClr>
-                              </w14:contourClr>
-                            </w14:props3d>
-                          </w:rPr>
-                        </w:pPr>
-                        <w:r>
-                          <w:rPr>
-                            <w:b/>
-                            <w:caps/>
-                            <w:color w:val="5F497A" w:themeColor="accent4" w:themeShade="BF"/>
-                            <w:sz w:val="144"/>
-                            <w:szCs w:val="144"/>
-                            <w14:reflection w14:blurRad="12700" w14:stA="50000" w14:stPos="0" w14:endA="0" w14:endPos="50000" w14:dist="5003" w14:dir="5400000" w14:fadeDir="5400000" w14:sx="100000" w14:sy="-100000" w14:kx="0" w14:ky="0" w14:algn="b"/>
-                            <w14:textOutline w14:w="0" w14:cap="flat" w14:cmpd="sng" w14:algn="ctr">
-                              <w14:noFill/>
-                              <w14:prstDash w14:val="solid"/>
-                              <w14:round/>
-                            </w14:textOutline>
-                            <w14:props3d w14:extrusionH="0" w14:contourW="6350" w14:prstMaterial="metal">
-                              <w14:bevelT w14:w="127000" w14:h="31750" w14:prst="relaxedInset"/>
-                              <w14:contourClr>
-                                <w14:schemeClr w14:val="accent1">
-                                  <w14:shade w14:val="75000"/>
-                                </w14:schemeClr>
-                              </w14:contourClr>
-                            </w14:props3d>
-                          </w:rPr>
-                          <w:t>D</w:t>
-                        </w:r>
-                      </w:p>
-                      <w:p>
-                        <w:pPr>
-                          <w:rPr>
-                            <w:sz w:val="144"/>
-                            <w:szCs w:val="144"/>
-                          </w:rPr>
-                        </w:pPr>
-                      </w:p>
-                    </w:txbxContent>
-                  </v:textbox>
-                </v:shape>
-                <v:shape id="Text Box 2" o:spid="_x0000_s1028" type="#_x0000_t202" style="position:absolute;left:228600;top:342900;width:1485900;height:1485900;visibility:visible;mso-wrap-style:square;v-text-anchor:top" o:gfxdata="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" fillcolor="white [3212]" stroked="f">
-                  <v:fill opacity="0"/>
-                  <v:shadow on="t" opacity="22937f" mv:blur="40000f" origin=",.5" offset="0,23000emu"/>
-                  <v:textbox>
-                    <w:txbxContent>
-                      <w:p>
-                        <w:pPr>
-                          <w:jc w:val="center"/>
-                          <w:rPr>
-                            <w:b/>
-                            <w:caps/>
-                            <w:color w:val="5F497A" w:themeColor="accent4" w:themeShade="BF"/>
-                            <w:sz w:val="144"/>
-                            <w:szCs w:val="144"/>
-                            <w14:reflection w14:blurRad="12700" w14:stA="50000" w14:stPos="0" w14:endA="0" w14:endPos="50000" w14:dist="5003" w14:dir="5400000" w14:fadeDir="5400000" w14:sx="100000" w14:sy="-100000" w14:kx="0" w14:ky="0" w14:algn="b"/>
-                            <w14:textOutline w14:w="0" w14:cap="flat" w14:cmpd="sng" w14:algn="ctr">
-                              <w14:noFill/>
-                              <w14:prstDash w14:val="solid"/>
-                              <w14:round/>
-                            </w14:textOutline>
-                            <w14:props3d w14:extrusionH="0" w14:contourW="6350" w14:prstMaterial="metal">
-                              <w14:bevelT w14:w="127000" w14:h="31750" w14:prst="relaxedInset"/>
-                              <w14:contourClr>
-                                <w14:schemeClr w14:val="accent1">
-                                  <w14:shade w14:val="75000"/>
-                                </w14:schemeClr>
-                              </w14:contourClr>
-                            </w14:props3d>
-                          </w:rPr>
-                        </w:pPr>
-                        <w:r>
-                          <w:rPr>
-                            <w:b/>
-                            <w:caps/>
-                            <w:color w:val="5F497A" w:themeColor="accent4" w:themeShade="BF"/>
-                            <w:sz w:val="144"/>
-                            <w:szCs w:val="144"/>
-                            <w14:reflection w14:blurRad="12700" w14:stA="50000" w14:stPos="0" w14:endA="0" w14:endPos="50000" w14:dist="5003" w14:dir="5400000" w14:fadeDir="5400000" w14:sx="100000" w14:sy="-100000" w14:kx="0" w14:ky="0" w14:algn="b"/>
-                            <w14:textOutline w14:w="0" w14:cap="flat" w14:cmpd="sng" w14:algn="ctr">
-                              <w14:noFill/>
-                              <w14:prstDash w14:val="solid"/>
-                              <w14:round/>
-                            </w14:textOutline>
-                            <w14:props3d w14:extrusionH="0" w14:contourW="6350" w14:prstMaterial="metal">
-                              <w14:bevelT w14:w="127000" w14:h="31750" w14:prst="relaxedInset"/>
-                              <w14:contourClr>
-                                <w14:schemeClr w14:val="accent1">
-                                  <w14:shade w14:val="75000"/>
-                                </w14:schemeClr>
-                              </w14:contourClr>
-                            </w14:props3d>
-                          </w:rPr>
-                          <w:t>v</w:t>
-                        </w:r>
-                      </w:p>
-                      <w:p>
-                        <w:pPr>
-                          <w:rPr>
-                            <w:sz w:val="144"/>
-                            <w:szCs w:val="144"/>
-                          </w:rPr>
-                        </w:pPr>
-                      </w:p>
-                    </w:txbxContent>
-                  </v:textbox>
-                </v:shape>
-                <w10:wrap type="through"/>
-              </v:group>
-            </w:pict>
-          </mc:Fallback>
-        </mc:AlternateContent>
-      </w:r>
-      <w:r>
-        <w:rPr>
-          <w:noProof/>
-        </w:rPr>
-        <mc:AlternateContent>
           <mc:Choice Requires="wps">
             <w:drawing>
-              <wp:anchor distT="0" distB="0" distL="114300" distR="114300" simplePos="0" relativeHeight="251658239" behindDoc="0" locked="0" layoutInCell="1" allowOverlap="1" wp14:anchorId="017BE88B" wp14:editId="0994BBF8">
+              <wp:anchor distT="0" distB="0" distL="114300" distR="114300" simplePos="0" relativeHeight="251658239" behindDoc="0" locked="0" layoutInCell="1" allowOverlap="1" wp14:anchorId="20DF53DC" wp14:editId="0A18AE4F">
                 <wp:simplePos x="0" y="0"/>
                 <wp:positionH relativeFrom="column">
                   <wp:posOffset>-114300</wp:posOffset>
                 </wp:positionH>
                 <wp:positionV relativeFrom="paragraph">
-                  <wp:posOffset>-342900</wp:posOffset>
+                  <wp:posOffset>13970</wp:posOffset>
                 </wp:positionV>
-                <wp:extent cx="1943100" cy="1714500"/>
-                <wp:effectExtent l="50800" t="25400" r="88900" b="114300"/>
+                <wp:extent cx="4000500" cy="3757930"/>
+                <wp:effectExtent l="127000" t="127000" r="165100" b="179070"/>
                 <wp:wrapThrough wrapText="bothSides">
                   <wp:wrapPolygon edited="0">
-                    <wp:start x="7906" y="-320"/>
-                    <wp:lineTo x="847" y="0"/>
-                    <wp:lineTo x="847" y="5120"/>
-                    <wp:lineTo x="-565" y="5120"/>
-                    <wp:lineTo x="-565" y="14720"/>
-                    <wp:lineTo x="0" y="17280"/>
-                    <wp:lineTo x="3953" y="20480"/>
-                    <wp:lineTo x="3953" y="20800"/>
-                    <wp:lineTo x="8188" y="22720"/>
-                    <wp:lineTo x="13553" y="22720"/>
-                    <wp:lineTo x="13835" y="22400"/>
-                    <wp:lineTo x="17788" y="20480"/>
-                    <wp:lineTo x="18071" y="20480"/>
-                    <wp:lineTo x="21741" y="15680"/>
-                    <wp:lineTo x="21741" y="15360"/>
-                    <wp:lineTo x="22306" y="10560"/>
-                    <wp:lineTo x="22306" y="10240"/>
-                    <wp:lineTo x="20894" y="5440"/>
-                    <wp:lineTo x="20894" y="4160"/>
-                    <wp:lineTo x="15247" y="0"/>
-                    <wp:lineTo x="13835" y="-320"/>
-                    <wp:lineTo x="7906" y="-320"/>
+                    <wp:start x="8914" y="-730"/>
+                    <wp:lineTo x="3291" y="-438"/>
+                    <wp:lineTo x="3291" y="1898"/>
+                    <wp:lineTo x="1234" y="1898"/>
+                    <wp:lineTo x="1234" y="4234"/>
+                    <wp:lineTo x="0" y="4234"/>
+                    <wp:lineTo x="0" y="6570"/>
+                    <wp:lineTo x="-549" y="6570"/>
+                    <wp:lineTo x="-686" y="11242"/>
+                    <wp:lineTo x="-411" y="15913"/>
+                    <wp:lineTo x="274" y="15913"/>
+                    <wp:lineTo x="274" y="17519"/>
+                    <wp:lineTo x="1783" y="18249"/>
+                    <wp:lineTo x="1783" y="18395"/>
+                    <wp:lineTo x="4389" y="20585"/>
+                    <wp:lineTo x="8914" y="22191"/>
+                    <wp:lineTo x="9051" y="22483"/>
+                    <wp:lineTo x="12617" y="22483"/>
+                    <wp:lineTo x="12754" y="22191"/>
+                    <wp:lineTo x="17280" y="20585"/>
+                    <wp:lineTo x="17417" y="20585"/>
+                    <wp:lineTo x="20023" y="18249"/>
+                    <wp:lineTo x="21394" y="15913"/>
+                    <wp:lineTo x="22080" y="13578"/>
+                    <wp:lineTo x="22354" y="11242"/>
+                    <wp:lineTo x="22217" y="8906"/>
+                    <wp:lineTo x="21669" y="6570"/>
+                    <wp:lineTo x="20434" y="4234"/>
+                    <wp:lineTo x="18514" y="2044"/>
+                    <wp:lineTo x="18514" y="1022"/>
+                    <wp:lineTo x="14811" y="-438"/>
+                    <wp:lineTo x="12754" y="-730"/>
+                    <wp:lineTo x="8914" y="-730"/>
                   </wp:wrapPolygon>
                 </wp:wrapThrough>
                 <wp:docPr id="3" name="Oval 3"/>
@@ -479,25 +66,36 @@
                       <wps:spPr>
                         <a:xfrm>
                           <a:off x="0" y="0"/>
-                          <a:ext cx="1943100" cy="1714500"/>
+                          <a:ext cx="4000500" cy="3757930"/>
                         </a:xfrm>
                         <a:prstGeom prst="ellipse">
                           <a:avLst/>
                         </a:prstGeom>
-                        <a:gradFill>
-                          <a:gsLst>
-                            <a:gs pos="0">
-                              <a:schemeClr val="bg1"/>
-                            </a:gs>
-                            <a:gs pos="100000">
-                              <a:schemeClr val="accent1">
-                                <a:tint val="50000"/>
-                                <a:shade val="100000"/>
-                                <a:satMod val="350000"/>
-                              </a:schemeClr>
-                            </a:gs>
-                          </a:gsLst>
-                        </a:gradFill>
+                        <a:solidFill>
+                          <a:schemeClr val="accent4">
+                            <a:lumMod val="50000"/>
+                          </a:schemeClr>
+                        </a:solidFill>
+                        <a:ln w="12700" cmpd="sng">
+                          <a:solidFill>
+                            <a:schemeClr val="accent4">
+                              <a:lumMod val="75000"/>
+                            </a:schemeClr>
+                          </a:solidFill>
+                        </a:ln>
+                        <a:effectLst>
+                          <a:glow rad="101600">
+                            <a:schemeClr val="accent4">
+                              <a:satMod val="175000"/>
+                              <a:alpha val="40000"/>
+                            </a:schemeClr>
+                          </a:glow>
+                          <a:outerShdw blurRad="40000" dist="23000" dir="5400000" rotWithShape="0">
+                            <a:srgbClr val="000000">
+                              <a:alpha val="35000"/>
+                            </a:srgbClr>
+                          </a:outerShdw>
+                        </a:effectLst>
                       </wps:spPr>
                       <wps:style>
                         <a:lnRef idx="1">
@@ -533,10 +131,7 @@
           </mc:Choice>
           <mc:Fallback>
             <w:pict>
-              <v:oval id="Oval 3" o:spid="_x0000_s1026" style="position:absolute;margin-left:-8.95pt;margin-top:-26.95pt;width:153pt;height:135pt;z-index:251658239;visibility:visible;mso-wrap-style:square;mso-width-percent:0;mso-height-percent:0;mso-wrap-distance-left:9pt;mso-wrap-distance-top:0;mso-wrap-distance-right:9pt;mso-wrap-distance-bottom:0;mso-position-horizontal:absolute;mso-position-horizontal-relative:text;mso-position-vertical:absolute;mso-position-vertical-relative:text;mso-width-percent:0;mso-height-percent:0;mso-width-relative:margin;mso-height-relative:margin;v-text-anchor:middle" o:gfxdata="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" fillcolor="white [3212]" strokecolor="#4579b8 [3044]">
-                <v:fill color2="#a7bfde [1620]" rotate="t" type="gradient">
-                  <o:fill v:ext="view" type="gradientUnscaled"/>
-                </v:fill>
+              <v:oval id="Oval 3" o:spid="_x0000_s1026" style="position:absolute;margin-left:-8.95pt;margin-top:1.1pt;width:315pt;height:295.9pt;z-index:251658239;visibility:visible;mso-wrap-style:square;mso-width-percent:0;mso-height-percent:0;mso-wrap-distance-left:9pt;mso-wrap-distance-top:0;mso-wrap-distance-right:9pt;mso-wrap-distance-bottom:0;mso-position-horizontal:absolute;mso-position-horizontal-relative:text;mso-position-vertical:absolute;mso-position-vertical-relative:text;mso-width-percent:0;mso-height-percent:0;mso-width-relative:margin;mso-height-relative:margin;v-text-anchor:middle" o:gfxdata="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" fillcolor="#3f3151 [1607]" strokecolor="#5f497a [2407]" strokeweight="1pt">
                 <v:shadow on="t" opacity="22937f" mv:blur="40000f" origin=",.5" offset="0,23000emu"/>
                 <w10:wrap type="through"/>
               </v:oval>
@@ -551,6 +146,338 @@
     <w:p/>
     <w:p/>
     <w:p/>
+    <w:p>
+      <w:r>
+        <w:rPr>
+          <w:noProof/>
+        </w:rPr>
+        <mc:AlternateContent>
+          <mc:Choice Requires="wps">
+            <w:drawing>
+              <wp:anchor distT="0" distB="0" distL="114300" distR="114300" simplePos="0" relativeHeight="251660287" behindDoc="0" locked="0" layoutInCell="1" allowOverlap="1" wp14:anchorId="6254DAF4" wp14:editId="346FB62C">
+                <wp:simplePos x="0" y="0"/>
+                <wp:positionH relativeFrom="column">
+                  <wp:posOffset>-4195445</wp:posOffset>
+                </wp:positionH>
+                <wp:positionV relativeFrom="paragraph">
+                  <wp:posOffset>120650</wp:posOffset>
+                </wp:positionV>
+                <wp:extent cx="3886200" cy="1028700"/>
+                <wp:effectExtent l="0" t="0" r="0" b="12700"/>
+                <wp:wrapThrough wrapText="bothSides">
+                  <wp:wrapPolygon edited="0">
+                    <wp:start x="141" y="0"/>
+                    <wp:lineTo x="141" y="21333"/>
+                    <wp:lineTo x="21318" y="21333"/>
+                    <wp:lineTo x="21318" y="0"/>
+                    <wp:lineTo x="141" y="0"/>
+                  </wp:wrapPolygon>
+                </wp:wrapThrough>
+                <wp:docPr id="1" name="Text Box 1"/>
+                <wp:cNvGraphicFramePr/>
+                <a:graphic xmlns:a="http://schemas.openxmlformats.org/drawingml/2006/main">
+                  <a:graphicData uri="http://schemas.microsoft.com/office/word/2010/wordprocessingShape">
+                    <wps:wsp>
+                      <wps:cNvSpPr txBox="1"/>
+                      <wps:spPr>
+                        <a:xfrm>
+                          <a:off x="0" y="0"/>
+                          <a:ext cx="3886200" cy="1028700"/>
+                        </a:xfrm>
+                        <a:prstGeom prst="rect">
+                          <a:avLst/>
+                        </a:prstGeom>
+                        <a:noFill/>
+                        <a:ln>
+                          <a:noFill/>
+                        </a:ln>
+                        <a:effectLst/>
+                        <a:extLst>
+                          <a:ext uri="{C572A759-6A51-4108-AA02-DFA0A04FC94B}">
+                            <ma14:wrappingTextBoxFlag xmlns:ma14="http://schemas.microsoft.com/office/mac/drawingml/2011/main"/>
+                          </a:ext>
+                        </a:extLst>
+                      </wps:spPr>
+                      <wps:txbx id="1">
+                        <w:txbxContent>
+                          <w:p>
+                            <w:pPr>
+                              <w:jc w:val="center"/>
+                              <w:rPr>
+                                <w:b/>
+                                <w:noProof/>
+                                <w:color w:val="FAFBFD" w:themeColor="accent1" w:themeTint="07"/>
+                                <w:spacing w:val="10"/>
+                                <w:sz w:val="110"/>
+                                <w:szCs w:val="110"/>
+                                <w14:shadow w14:blurRad="50901" w14:dist="38493" w14:dir="13500000" w14:sx="0" w14:sy="0" w14:kx="0" w14:ky="0" w14:algn="none">
+                                  <w14:srgbClr w14:val="000000">
+                                    <w14:alpha w14:val="40000"/>
+                                  </w14:srgbClr>
+                                </w14:shadow>
+                                <w14:textOutline w14:w="13500" w14:cap="flat" w14:cmpd="sng" w14:algn="ctr">
+                                  <w14:solidFill>
+                                    <w14:schemeClr w14:val="accent1">
+                                      <w14:alpha w14:val="93500"/>
+                                      <w14:shade w14:val="2500"/>
+                                    </w14:schemeClr>
+                                  </w14:solidFill>
+                                  <w14:prstDash w14:val="solid"/>
+                                  <w14:round/>
+                                </w14:textOutline>
+                                <w14:textFill>
+                                  <w14:solidFill>
+                                    <w14:schemeClr w14:val="accent1">
+                                      <w14:alpha w14:val="5000"/>
+                                      <w14:lumMod w14:val="3000"/>
+                                      <w14:lumOff w14:val="97000"/>
+                                    </w14:schemeClr>
+                                  </w14:solidFill>
+                                </w14:textFill>
+                              </w:rPr>
+                            </w:pPr>
+                            <w:r>
+                              <w:rPr>
+                                <w:b/>
+                                <w:noProof/>
+                                <w:color w:val="FAFBFD" w:themeColor="accent1" w:themeTint="07"/>
+                                <w:spacing w:val="10"/>
+                                <w:sz w:val="110"/>
+                                <w:szCs w:val="110"/>
+                                <w14:shadow w14:blurRad="50901" w14:dist="38493" w14:dir="13500000" w14:sx="0" w14:sy="0" w14:kx="0" w14:ky="0" w14:algn="none">
+                                  <w14:srgbClr w14:val="000000">
+                                    <w14:alpha w14:val="40000"/>
+                                  </w14:srgbClr>
+                                </w14:shadow>
+                                <w14:textOutline w14:w="13500" w14:cap="flat" w14:cmpd="sng" w14:algn="ctr">
+                                  <w14:solidFill>
+                                    <w14:schemeClr w14:val="accent1">
+                                      <w14:alpha w14:val="93500"/>
+                                      <w14:shade w14:val="2500"/>
+                                    </w14:schemeClr>
+                                  </w14:solidFill>
+                                  <w14:prstDash w14:val="solid"/>
+                                  <w14:round/>
+                                </w14:textOutline>
+                                <w14:textFill>
+                                  <w14:solidFill>
+                                    <w14:schemeClr w14:val="accent1">
+                                      <w14:alpha w14:val="5000"/>
+                                      <w14:lumMod w14:val="3000"/>
+                                      <w14:lumOff w14:val="97000"/>
+                                    </w14:schemeClr>
+                                  </w14:solidFill>
+                                </w14:textFill>
+                              </w:rPr>
+                              <w:t>DeepViolet</w:t>
+                            </w:r>
+                          </w:p>
+                        </w:txbxContent>
+                      </wps:txbx>
+                      <wps:bodyPr rot="0" spcFirstLastPara="0" vertOverflow="overflow" horzOverflow="overflow" vert="horz" wrap="square" lIns="91440" tIns="45720" rIns="91440" bIns="45720" numCol="1" spcCol="0" rtlCol="0" fromWordArt="0" anchor="t" anchorCtr="0" forceAA="0" compatLnSpc="1">
+                        <a:prstTxWarp prst="textNoShape">
+                          <a:avLst/>
+                        </a:prstTxWarp>
+                        <a:noAutofit/>
+                      </wps:bodyPr>
+                    </wps:wsp>
+                  </a:graphicData>
+                </a:graphic>
+                <wp14:sizeRelH relativeFrom="margin">
+                  <wp14:pctWidth>0</wp14:pctWidth>
+                </wp14:sizeRelH>
+                <wp14:sizeRelV relativeFrom="margin">
+                  <wp14:pctHeight>0</wp14:pctHeight>
+                </wp14:sizeRelV>
+              </wp:anchor>
+            </w:drawing>
+          </mc:Choice>
+          <mc:Fallback>
+            <w:pict>
+              <v:shapetype id="_x0000_t202" coordsize="21600,21600" o:spt="202" path="m0,0l0,21600,21600,21600,21600,0xe">
+                <v:stroke joinstyle="miter"/>
+                <v:path gradientshapeok="t" o:connecttype="rect"/>
+              </v:shapetype>
+              <v:shape id="Text Box 1" o:spid="_x0000_s1026" type="#_x0000_t202" style="position:absolute;margin-left:-330.3pt;margin-top:9.5pt;width:306pt;height:81pt;z-index:251660287;visibility:visible;mso-wrap-style:square;mso-width-percent:0;mso-height-percent:0;mso-wrap-distance-left:9pt;mso-wrap-distance-top:0;mso-wrap-distance-right:9pt;mso-wrap-distance-bottom:0;mso-position-horizontal:absolute;mso-position-horizontal-relative:text;mso-position-vertical:absolute;mso-position-vertical-relative:text;mso-width-percent:0;mso-height-percent:0;mso-width-relative:margin;mso-height-relative:margin;v-text-anchor:top" o:gfxdata="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" filled="f" stroked="f">
+                <v:textbox style="mso-next-textbox:#Text Box 5">
+                  <w:txbxContent>
+                    <w:p>
+                      <w:pPr>
+                        <w:jc w:val="center"/>
+                        <w:rPr>
+                          <w:b/>
+                          <w:noProof/>
+                          <w:color w:val="FAFBFD" w:themeColor="accent1" w:themeTint="07"/>
+                          <w:spacing w:val="10"/>
+                          <w:sz w:val="110"/>
+                          <w:szCs w:val="110"/>
+                          <w14:shadow w14:blurRad="50901" w14:dist="38493" w14:dir="13500000" w14:sx="0" w14:sy="0" w14:kx="0" w14:ky="0" w14:algn="none">
+                            <w14:srgbClr w14:val="000000">
+                              <w14:alpha w14:val="40000"/>
+                            </w14:srgbClr>
+                          </w14:shadow>
+                          <w14:textOutline w14:w="13500" w14:cap="flat" w14:cmpd="sng" w14:algn="ctr">
+                            <w14:solidFill>
+                              <w14:schemeClr w14:val="accent1">
+                                <w14:alpha w14:val="93500"/>
+                                <w14:shade w14:val="2500"/>
+                              </w14:schemeClr>
+                            </w14:solidFill>
+                            <w14:prstDash w14:val="solid"/>
+                            <w14:round/>
+                          </w14:textOutline>
+                          <w14:textFill>
+                            <w14:solidFill>
+                              <w14:schemeClr w14:val="accent1">
+                                <w14:alpha w14:val="5000"/>
+                                <w14:lumMod w14:val="3000"/>
+                                <w14:lumOff w14:val="97000"/>
+                              </w14:schemeClr>
+                            </w14:solidFill>
+                          </w14:textFill>
+                        </w:rPr>
+                      </w:pPr>
+                      <w:r>
+                        <w:rPr>
+                          <w:b/>
+                          <w:noProof/>
+                          <w:color w:val="FAFBFD" w:themeColor="accent1" w:themeTint="07"/>
+                          <w:spacing w:val="10"/>
+                          <w:sz w:val="110"/>
+                          <w:szCs w:val="110"/>
+                          <w14:shadow w14:blurRad="50901" w14:dist="38493" w14:dir="13500000" w14:sx="0" w14:sy="0" w14:kx="0" w14:ky="0" w14:algn="none">
+                            <w14:srgbClr w14:val="000000">
+                              <w14:alpha w14:val="40000"/>
+                            </w14:srgbClr>
+                          </w14:shadow>
+                          <w14:textOutline w14:w="13500" w14:cap="flat" w14:cmpd="sng" w14:algn="ctr">
+                            <w14:solidFill>
+                              <w14:schemeClr w14:val="accent1">
+                                <w14:alpha w14:val="93500"/>
+                                <w14:shade w14:val="2500"/>
+                              </w14:schemeClr>
+                            </w14:solidFill>
+                            <w14:prstDash w14:val="solid"/>
+                            <w14:round/>
+                          </w14:textOutline>
+                          <w14:textFill>
+                            <w14:solidFill>
+                              <w14:schemeClr w14:val="accent1">
+                                <w14:alpha w14:val="5000"/>
+                                <w14:lumMod w14:val="3000"/>
+                                <w14:lumOff w14:val="97000"/>
+                              </w14:schemeClr>
+                            </w14:solidFill>
+                          </w14:textFill>
+                        </w:rPr>
+                        <w:t>DeepViolet</w:t>
+                      </w:r>
+                    </w:p>
+                  </w:txbxContent>
+                </v:textbox>
+                <w10:wrap type="through"/>
+              </v:shape>
+            </w:pict>
+          </mc:Fallback>
+        </mc:AlternateContent>
+      </w:r>
+    </w:p>
+    <w:p/>
+    <w:p/>
+    <w:p/>
+    <w:p/>
+    <w:p>
+      <w:r>
+        <w:rPr>
+          <w:noProof/>
+        </w:rPr>
+        <mc:AlternateContent>
+          <mc:Choice Requires="wps">
+            <w:drawing>
+              <wp:anchor distT="0" distB="0" distL="114300" distR="114300" simplePos="0" relativeHeight="251661311" behindDoc="0" locked="0" layoutInCell="1" allowOverlap="1" wp14:anchorId="530C3916" wp14:editId="52CDEED2">
+                <wp:simplePos x="0" y="0"/>
+                <wp:positionH relativeFrom="column">
+                  <wp:posOffset>311785</wp:posOffset>
+                </wp:positionH>
+                <wp:positionV relativeFrom="paragraph">
+                  <wp:posOffset>27940</wp:posOffset>
+                </wp:positionV>
+                <wp:extent cx="914400" cy="914400"/>
+                <wp:effectExtent l="0" t="0" r="0" b="0"/>
+                <wp:wrapSquare wrapText="bothSides"/>
+                <wp:docPr id="5" name="Text Box 5"/>
+                <wp:cNvGraphicFramePr/>
+                <a:graphic xmlns:a="http://schemas.openxmlformats.org/drawingml/2006/main">
+                  <a:graphicData uri="http://schemas.microsoft.com/office/word/2010/wordprocessingShape">
+                    <wps:wsp>
+                      <wps:cNvSpPr txBox="1"/>
+                      <wps:spPr>
+                        <a:xfrm>
+                          <a:off x="0" y="0"/>
+                          <a:ext cx="914400" cy="914400"/>
+                        </a:xfrm>
+                        <a:prstGeom prst="rect">
+                          <a:avLst/>
+                        </a:prstGeom>
+                        <a:noFill/>
+                        <a:ln>
+                          <a:noFill/>
+                        </a:ln>
+                        <a:effectLst/>
+                        <a:extLst>
+                          <a:ext uri="{C572A759-6A51-4108-AA02-DFA0A04FC94B}">
+                            <ma14:wrappingTextBoxFlag xmlns:ma14="http://schemas.microsoft.com/office/mac/drawingml/2011/main"/>
+                          </a:ext>
+                        </a:extLst>
+                      </wps:spPr>
+                      <wps:style>
+                        <a:lnRef idx="0">
+                          <a:schemeClr val="accent1"/>
+                        </a:lnRef>
+                        <a:fillRef idx="0">
+                          <a:schemeClr val="accent1"/>
+                        </a:fillRef>
+                        <a:effectRef idx="0">
+                          <a:schemeClr val="accent1"/>
+                        </a:effectRef>
+                        <a:fontRef idx="minor">
+                          <a:schemeClr val="dk1"/>
+                        </a:fontRef>
+                      </wps:style>
+                      <wps:linkedTxbx id="1" seq="1"/>
+                      <wps:bodyPr rot="0" spcFirstLastPara="0" vertOverflow="overflow" horzOverflow="overflow" vert="horz" wrap="none" lIns="91440" tIns="45720" rIns="91440" bIns="45720" numCol="1" spcCol="0" rtlCol="0" fromWordArt="0" anchor="t" anchorCtr="0" forceAA="0" compatLnSpc="1">
+                        <a:prstTxWarp prst="textNoShape">
+                          <a:avLst/>
+                        </a:prstTxWarp>
+                        <a:noAutofit/>
+                      </wps:bodyPr>
+                    </wps:wsp>
+                  </a:graphicData>
+                </a:graphic>
+              </wp:anchor>
+            </w:drawing>
+          </mc:Choice>
+          <mc:Fallback>
+            <w:pict>
+              <v:shape id="Text Box 5" o:spid="_x0000_s1027" type="#_x0000_t202" style="position:absolute;margin-left:24.55pt;margin-top:2.2pt;width:1in;height:1in;z-index:251661311;visibility:visible;mso-wrap-style:none;mso-wrap-distance-left:9pt;mso-wrap-distance-top:0;mso-wrap-distance-right:9pt;mso-wrap-distance-bottom:0;mso-position-horizontal:absolute;mso-position-horizontal-relative:text;mso-position-vertical:absolute;mso-position-vertical-relative:text;v-text-anchor:top" o:gfxdata="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" filled="f" stroked="f">
+                <v:textbox>
+                  <w:txbxContent/>
+                </v:textbox>
+                <w10:wrap type="square"/>
+              </v:shape>
+            </w:pict>
+          </mc:Fallback>
+        </mc:AlternateContent>
+      </w:r>
+    </w:p>
+    <w:p/>
+    <w:p/>
+    <w:p/>
+    <w:p/>
+    <w:p/>
+    <w:p/>
+    <w:p/>
+    <w:p/>
     <w:p/>
     <w:p/>
     <w:p/>
@@ -560,6 +487,7 @@
       <w:bookmarkStart w:id="0" w:name="_GoBack"/>
       <w:bookmarkEnd w:id="0"/>
     </w:p>
+    <w:p/>
     <w:sectPr>
       <w:pgSz w:w="12240" w:h="15840"/>
       <w:pgMar w:top="1440" w:right="1800" w:bottom="1440" w:left="1800" w:header="720" w:footer="720" w:gutter="0"/>
@@ -1262,4 +1190,16 @@
   </a:objectDefaults>
   <a:extraClrSchemeLst/>
 </a:theme>
+</file>
+
+<file path=customXml/item1.xml><?xml version="1.0" encoding="utf-8"?>
+<b:Sources xmlns:b="http://schemas.openxmlformats.org/officeDocument/2006/bibliography" xmlns="http://schemas.openxmlformats.org/officeDocument/2006/bibliography" SelectedStyle="/APA.XSL" StyleName="APA"/>
+</file>
+
+<file path=customXml/itemProps1.xml><?xml version="1.0" encoding="utf-8"?>
+<ds:datastoreItem xmlns:ds="http://schemas.openxmlformats.org/officeDocument/2006/customXml" ds:itemID="{3A69BB1D-2765-F04F-9E48-1AC32E7720FB}">
+  <ds:schemaRefs>
+    <ds:schemaRef ds:uri="http://schemas.openxmlformats.org/officeDocument/2006/bibliography"/>
+  </ds:schemaRefs>
+</ds:datastoreItem>
 </file>
</xml_diff>